<commit_message>
2015.12.18  01:09 初步完成 card.h & player.h 使用git add *再一次commit
</commit_message>
<xml_diff>
--- a/PSA10 Card Game/程式架構 2015.12.16_A.docx
+++ b/PSA10 Card Game/程式架構 2015.12.16_A.docx
@@ -118,6 +118,29 @@
       </w:r>
     </w:p>
     <w:p>
+      <w:pPr>
+        <w:ind w:firstLine="480"/>
+        <w:rPr>
+          <w:rFonts w:hint="eastAsia"/>
+          <w:b/>
+        </w:rPr>
+      </w:pPr>
+      <w:r>
+        <w:rPr>
+          <w:rFonts w:hint="eastAsia"/>
+          <w:b/>
+        </w:rPr>
+        <w:t>長期</w:t>
+      </w:r>
+      <w:r>
+        <w:rPr>
+          <w:rFonts w:hint="eastAsia"/>
+          <w:b/>
+        </w:rPr>
+        <w:t>:</w:t>
+      </w:r>
+    </w:p>
+    <w:p>
       <w:r>
         <w:rPr>
           <w:rFonts w:hint="eastAsia"/>
@@ -212,6 +235,30 @@
           <w:bottom w:val="single" w:sz="6" w:space="1" w:color="auto"/>
         </w:pBdr>
       </w:pPr>
+      <w:r>
+        <w:rPr>
+          <w:rFonts w:hint="eastAsia"/>
+        </w:rPr>
+        <w:t>4.</w:t>
+      </w:r>
+      <w:r>
+        <w:rPr>
+          <w:rFonts w:hint="eastAsia"/>
+        </w:rPr>
+        <w:t>回合數，加入</w:t>
+      </w:r>
+      <w:r>
+        <w:rPr>
+          <w:rFonts w:hint="eastAsia"/>
+        </w:rPr>
+        <w:t>Player</w:t>
+      </w:r>
+      <w:r>
+        <w:rPr>
+          <w:rFonts w:hint="eastAsia"/>
+        </w:rPr>
+        <w:t>中</w:t>
+      </w:r>
     </w:p>
     <w:p>
       <w:pPr>
@@ -222,38 +269,76 @@
           <w:rFonts w:hint="eastAsia"/>
         </w:rPr>
       </w:pPr>
-    </w:p>
-    <w:p>
-      <w:r>
-        <w:t>G</w:t>
-      </w:r>
-      <w:r>
-        <w:rPr>
-          <w:rFonts w:hint="eastAsia"/>
-        </w:rPr>
-        <w:t xml:space="preserve">it </w:t>
-      </w:r>
-      <w:r>
-        <w:t>branch</w:t>
-      </w:r>
-    </w:p>
-    <w:p>
-      <w:r>
-        <w:tab/>
-        <w:t>Project_Card_Game</w:t>
-      </w:r>
-      <w:bookmarkStart w:id="0" w:name="_GoBack"/>
-      <w:bookmarkEnd w:id="0"/>
-    </w:p>
-    <w:p/>
-    <w:p>
-      <w:pPr>
-        <w:rPr>
-          <w:rFonts w:hint="eastAsia"/>
-        </w:rPr>
-      </w:pPr>
-    </w:p>
-    <w:p/>
+      <w:r>
+        <w:rPr>
+          <w:rFonts w:hint="eastAsia"/>
+        </w:rPr>
+        <w:t>5.Deck</w:t>
+      </w:r>
+      <w:r>
+        <w:rPr>
+          <w:rFonts w:hint="eastAsia"/>
+        </w:rPr>
+        <w:t>重新洗牌</w:t>
+      </w:r>
+      <w:r>
+        <w:rPr>
+          <w:rFonts w:hint="eastAsia"/>
+        </w:rPr>
+        <w:t xml:space="preserve"> </w:t>
+      </w:r>
+      <w:r>
+        <w:t>,</w:t>
+      </w:r>
+      <w:r>
+        <w:rPr>
+          <w:rFonts w:hint="eastAsia"/>
+        </w:rPr>
+        <w:t>設定牌之數量少到一定程度需重新洗牌，將</w:t>
+      </w:r>
+      <w:r>
+        <w:rPr>
+          <w:rFonts w:hint="eastAsia"/>
+        </w:rPr>
+        <w:t>Deck</w:t>
+      </w:r>
+      <w:r>
+        <w:rPr>
+          <w:rFonts w:hint="eastAsia"/>
+        </w:rPr>
+        <w:t>資料放入</w:t>
+      </w:r>
+      <w:r>
+        <w:rPr>
+          <w:rFonts w:hint="eastAsia"/>
+        </w:rPr>
+        <w:t>Player</w:t>
+      </w:r>
+      <w:r>
+        <w:rPr>
+          <w:rFonts w:hint="eastAsia"/>
+        </w:rPr>
+        <w:t>中，表示該</w:t>
+      </w:r>
+      <w:r>
+        <w:rPr>
+          <w:rFonts w:hint="eastAsia"/>
+        </w:rPr>
+        <w:t>Player</w:t>
+      </w:r>
+      <w:r>
+        <w:rPr>
+          <w:rFonts w:hint="eastAsia"/>
+        </w:rPr>
+        <w:t>正在用該</w:t>
+      </w:r>
+      <w:r>
+        <w:rPr>
+          <w:rFonts w:hint="eastAsia"/>
+        </w:rPr>
+        <w:t>Deck</w:t>
+      </w:r>
+    </w:p>
     <w:p>
       <w:pPr>
         <w:pBdr>
@@ -262,130 +347,90 @@
       </w:pPr>
     </w:p>
     <w:p>
-      <w:r>
-        <w:rPr>
-          <w:rFonts w:hint="eastAsia"/>
-        </w:rPr>
-        <w:t>程式架構</w:t>
-      </w:r>
-    </w:p>
-    <w:p/>
-    <w:p>
-      <w:r>
-        <w:rPr>
-          <w:highlight w:val="lightGray"/>
-        </w:rPr>
-        <w:t>card_and_player.h</w:t>
-      </w:r>
-    </w:p>
-    <w:p/>
-    <w:p>
-      <w:r>
-        <w:t>class Cards{</w:t>
-      </w:r>
-    </w:p>
-    <w:p>
-      <w:r>
-        <w:tab/>
-      </w:r>
-      <w:r>
-        <w:rPr>
-          <w:highlight w:val="yellow"/>
-        </w:rPr>
-        <w:t>private:</w:t>
-      </w:r>
-    </w:p>
-    <w:p>
-      <w:r>
-        <w:tab/>
-      </w:r>
-      <w:r>
-        <w:tab/>
-        <w:t xml:space="preserve">int cards_num; </w:t>
-      </w:r>
-    </w:p>
-    <w:p>
-      <w:r>
-        <w:tab/>
-      </w:r>
-      <w:r>
-        <w:tab/>
-        <w:t>struct Card{}</w:t>
-      </w:r>
-    </w:p>
-    <w:p>
-      <w:r>
-        <w:tab/>
-      </w:r>
-      <w:r>
-        <w:tab/>
-        <w:t>Card cards[cards_num];</w:t>
-      </w:r>
-    </w:p>
-    <w:p>
-      <w:r>
-        <w:tab/>
-      </w:r>
-      <w:r>
-        <w:tab/>
-        <w:t>struct</w:t>
-      </w:r>
-      <w:r>
-        <w:rPr>
-          <w:rFonts w:hint="eastAsia"/>
-        </w:rPr>
-        <w:t xml:space="preserve"> Card</w:t>
-      </w:r>
-      <w:r>
-        <w:t>{</w:t>
-      </w:r>
-    </w:p>
-    <w:p>
-      <w:r>
-        <w:tab/>
-      </w:r>
-      <w:r>
-        <w:tab/>
-      </w:r>
-      <w:r>
-        <w:tab/>
-        <w:t>enum suit{clubs,diamonds,hearts,spades}</w:t>
-      </w:r>
-    </w:p>
-    <w:p>
-      <w:r>
-        <w:tab/>
-      </w:r>
-      <w:r>
-        <w:tab/>
-      </w:r>
-      <w:r>
-        <w:tab/>
-        <w:t>int card_face;</w:t>
-      </w:r>
-    </w:p>
-    <w:p>
-      <w:r>
-        <w:tab/>
-      </w:r>
-      <w:r>
-        <w:tab/>
-      </w:r>
-      <w:r>
-        <w:tab/>
-        <w:t>suit card_suit;</w:t>
-      </w:r>
-    </w:p>
-    <w:p>
-      <w:r>
-        <w:tab/>
-      </w:r>
-      <w:r>
-        <w:tab/>
-      </w:r>
-      <w:r>
-        <w:tab/>
-        <w:t>bool exist;  //</w:t>
+      <w:pPr>
+        <w:pBdr>
+          <w:bottom w:val="single" w:sz="6" w:space="1" w:color="auto"/>
+        </w:pBdr>
+        <w:ind w:firstLine="480"/>
+        <w:rPr>
+          <w:rFonts w:hint="eastAsia"/>
+          <w:b/>
+        </w:rPr>
+      </w:pPr>
+      <w:r>
+        <w:rPr>
+          <w:rFonts w:hint="eastAsia"/>
+          <w:b/>
+        </w:rPr>
+        <w:t>短期</w:t>
+      </w:r>
+      <w:r>
+        <w:rPr>
+          <w:rFonts w:hint="eastAsia"/>
+          <w:b/>
+        </w:rPr>
+        <w:t>:</w:t>
+      </w:r>
+    </w:p>
+    <w:p>
+      <w:pPr>
+        <w:pBdr>
+          <w:bottom w:val="single" w:sz="6" w:space="1" w:color="auto"/>
+        </w:pBdr>
+      </w:pPr>
+      <w:r>
+        <w:t>1. C</w:t>
+      </w:r>
+      <w:r>
+        <w:rPr>
+          <w:rFonts w:hint="eastAsia"/>
+        </w:rPr>
+        <w:t xml:space="preserve">onstructor </w:t>
+      </w:r>
+      <w:r>
+        <w:rPr>
+          <w:rFonts w:hint="eastAsia"/>
+        </w:rPr>
+        <w:t>分成</w:t>
+      </w:r>
+      <w:r>
+        <w:rPr>
+          <w:rFonts w:hint="eastAsia"/>
+        </w:rPr>
+        <w:t>player</w:t>
+      </w:r>
+      <w:r>
+        <w:rPr>
+          <w:rFonts w:hint="eastAsia"/>
+        </w:rPr>
+        <w:t>以及</w:t>
+      </w:r>
+      <w:r>
+        <w:rPr>
+          <w:rFonts w:hint="eastAsia"/>
+        </w:rPr>
+        <w:t>deck</w:t>
+      </w:r>
+      <w:r>
+        <w:t>,</w:t>
+      </w:r>
+      <w:r>
+        <w:rPr>
+          <w:rFonts w:hint="eastAsia"/>
+        </w:rPr>
+        <w:t xml:space="preserve"> </w:t>
+      </w:r>
+      <w:r>
+        <w:rPr>
+          <w:rFonts w:hint="eastAsia"/>
+        </w:rPr>
+        <w:t>將這兩者的</w:t>
+      </w:r>
+      <w:r>
+        <w:rPr>
+          <w:rFonts w:hint="eastAsia"/>
+        </w:rPr>
+        <w:t xml:space="preserve">enum </w:t>
       </w:r>
       <w:r>
         <w:rPr>
@@ -397,155 +442,108 @@
         <w:rPr>
           <w:rFonts w:hint="eastAsia"/>
         </w:rPr>
-        <w:t>Cards</w:t>
-      </w:r>
-      <w:r>
-        <w:rPr>
-          <w:rFonts w:hint="eastAsia"/>
-        </w:rPr>
-        <w:t>中為</w:t>
-      </w:r>
-      <w:r>
-        <w:rPr>
-          <w:rFonts w:hint="eastAsia"/>
-        </w:rPr>
-        <w:t>1</w:t>
-      </w:r>
-    </w:p>
-    <w:p>
-      <w:r>
-        <w:tab/>
-      </w:r>
-      <w:r>
-        <w:tab/>
-      </w:r>
-      <w:r>
-        <w:tab/>
-        <w:t xml:space="preserve">bool compare_card(const Card* const that); </w:t>
-      </w:r>
-    </w:p>
-    <w:p>
-      <w:pPr>
-        <w:ind w:left="1440" w:firstLine="480"/>
-      </w:pPr>
-      <w:r>
-        <w:t>//</w:t>
-      </w:r>
-      <w:r>
-        <w:rPr>
-          <w:rFonts w:hint="eastAsia"/>
-        </w:rPr>
-        <w:t>先比數字在比花色</w:t>
-      </w:r>
-      <w:r>
-        <w:t>,</w:t>
-      </w:r>
-      <w:r>
-        <w:t>this</w:t>
-      </w:r>
-      <w:r>
-        <w:rPr>
-          <w:rFonts w:hint="eastAsia"/>
-        </w:rPr>
-        <w:t>比</w:t>
-      </w:r>
-      <w:r>
-        <w:rPr>
-          <w:rFonts w:hint="eastAsia"/>
-        </w:rPr>
-        <w:t>that</w:t>
-      </w:r>
-      <w:r>
-        <w:rPr>
-          <w:rFonts w:hint="eastAsia"/>
-        </w:rPr>
-        <w:t>大傳回</w:t>
-      </w:r>
-      <w:r>
-        <w:rPr>
-          <w:rFonts w:hint="eastAsia"/>
-        </w:rPr>
-        <w:t>1</w:t>
-      </w:r>
-    </w:p>
-    <w:p>
-      <w:r>
-        <w:tab/>
-      </w:r>
-      <w:r>
-        <w:tab/>
-      </w:r>
-      <w:r>
-        <w:tab/>
-      </w:r>
-      <w:r>
-        <w:rPr>
-          <w:rFonts w:hint="eastAsia"/>
-        </w:rPr>
-        <w:t>char card_face_TurnToChar();</w:t>
-      </w:r>
-    </w:p>
-    <w:p>
-      <w:r>
-        <w:tab/>
-      </w:r>
-      <w:r>
-        <w:tab/>
-        <w:t>}</w:t>
-      </w:r>
-    </w:p>
-    <w:p/>
-    <w:p>
-      <w:r>
-        <w:tab/>
-      </w:r>
-      <w:r>
-        <w:tab/>
-        <w:t>Card</w:t>
-      </w:r>
-      <w:r>
-        <w:rPr>
-          <w:rFonts w:hint="eastAsia"/>
-        </w:rPr>
-        <w:t>s</w:t>
-      </w:r>
-      <w:r>
-        <w:t>(int card_num</w:t>
-      </w:r>
-      <w:r>
-        <w:t>, card_holder holder_type</w:t>
-      </w:r>
-      <w:r>
-        <w:t xml:space="preserve">); </w:t>
-      </w:r>
-    </w:p>
-    <w:p>
-      <w:pPr>
-        <w:ind w:left="960" w:firstLine="480"/>
-      </w:pPr>
-      <w:r>
-        <w:t>//</w:t>
-      </w:r>
-      <w:r>
-        <w:rPr>
-          <w:rFonts w:hint="eastAsia"/>
-        </w:rPr>
+        <w:t>main</w:t>
+      </w:r>
+      <w:r>
+        <w:rPr>
+          <w:rFonts w:hint="eastAsia"/>
+        </w:rPr>
+        <w:t>設成</w:t>
+      </w:r>
+      <w:r>
+        <w:rPr>
+          <w:rFonts w:hint="eastAsia"/>
+        </w:rPr>
+        <w:t>global</w:t>
+      </w:r>
+    </w:p>
+    <w:p>
+      <w:pPr>
+        <w:pBdr>
+          <w:bottom w:val="single" w:sz="6" w:space="1" w:color="auto"/>
+        </w:pBdr>
+      </w:pPr>
+      <w:r>
+        <w:t>2.</w:t>
+      </w:r>
+      <w:r>
+        <w:rPr>
+          <w:rFonts w:hint="eastAsia"/>
+        </w:rPr>
+        <w:t xml:space="preserve"> </w:t>
+      </w:r>
+      <w:r>
+        <w:rPr>
+          <w:rFonts w:hint="eastAsia"/>
+        </w:rPr>
+        <w:t>處理</w:t>
+      </w:r>
+      <w:r>
+        <w:rPr>
+          <w:rFonts w:hint="eastAsia"/>
+        </w:rPr>
+        <w:t>Player</w:t>
+      </w:r>
+      <w:r>
+        <w:rPr>
+          <w:rFonts w:hint="eastAsia"/>
+        </w:rPr>
+        <w:t>內部</w:t>
+      </w:r>
+      <w:r>
+        <w:rPr>
+          <w:rFonts w:hint="eastAsia"/>
+        </w:rPr>
+        <w:t>Cards card_holder</w:t>
+      </w:r>
+      <w:r>
+        <w:rPr>
+          <w:rFonts w:hint="eastAsia"/>
+        </w:rPr>
+        <w:t>問題</w:t>
+      </w:r>
+    </w:p>
+    <w:p>
+      <w:pPr>
+        <w:pBdr>
+          <w:bottom w:val="single" w:sz="6" w:space="1" w:color="auto"/>
+        </w:pBdr>
+      </w:pPr>
+      <w:r>
+        <w:rPr>
+          <w:rFonts w:hint="eastAsia"/>
+        </w:rPr>
+        <w:t>3.</w:t>
+      </w:r>
+      <w:r>
+        <w:t>Player</w:t>
+      </w:r>
+      <w:r>
+        <w:rPr>
+          <w:rFonts w:hint="eastAsia"/>
+        </w:rPr>
+        <w:t>使用</w:t>
+      </w:r>
+      <w:r>
+        <w:rPr>
+          <w:rFonts w:hint="eastAsia"/>
+        </w:rPr>
+        <w:t xml:space="preserve">Card  </w:t>
+      </w:r>
+      <w:r>
+        <w:rPr>
+          <w:rFonts w:hint="eastAsia"/>
+        </w:rPr>
+        <w:t>須注意</w:t>
+      </w:r>
+      <w:r>
         <w:t>constructor</w:t>
       </w:r>
       <w:r>
-        <w:t>,</w:t>
-      </w:r>
-      <w:r>
-        <w:rPr>
-          <w:rFonts w:hint="eastAsia"/>
-        </w:rPr>
-        <w:t xml:space="preserve"> </w:t>
-      </w:r>
-      <w:r>
-        <w:rPr>
-          <w:rFonts w:hint="eastAsia"/>
-        </w:rPr>
-        <w:t>用</w:t>
+        <w:rPr>
+          <w:rFonts w:hint="eastAsia"/>
+        </w:rPr>
+        <w:t>的</w:t>
       </w:r>
       <w:r>
         <w:rPr>
@@ -553,57 +551,519 @@
         </w:rPr>
         <w:t>holder_type</w:t>
       </w:r>
-      <w:r>
-        <w:rPr>
-          <w:rFonts w:hint="eastAsia"/>
-        </w:rPr>
-        <w:t>判斷為玩家或是</w:t>
-      </w:r>
-      <w:r>
-        <w:rPr>
-          <w:rFonts w:hint="eastAsia"/>
-        </w:rPr>
-        <w:t>Deck</w:t>
-      </w:r>
-    </w:p>
-    <w:p>
-      <w:pPr>
-        <w:ind w:left="960" w:firstLine="480"/>
-      </w:pPr>
-    </w:p>
-    <w:p>
-      <w:r>
-        <w:tab/>
-      </w:r>
-      <w:r>
-        <w:tab/>
-      </w:r>
-      <w:r>
-        <w:t xml:space="preserve">~Cards(); //destructor </w:t>
-      </w:r>
-    </w:p>
-    <w:p>
-      <w:r>
-        <w:tab/>
-      </w:r>
-      <w:r>
-        <w:rPr>
-          <w:highlight w:val="yellow"/>
-        </w:rPr>
-        <w:t>public:</w:t>
-      </w:r>
-    </w:p>
-    <w:p>
-      <w:r>
-        <w:tab/>
-      </w:r>
-      <w:r>
-        <w:tab/>
+    </w:p>
+    <w:p>
+      <w:pPr>
+        <w:pBdr>
+          <w:bottom w:val="single" w:sz="6" w:space="1" w:color="auto"/>
+        </w:pBdr>
+      </w:pPr>
+      <w:r>
+        <w:rPr>
+          <w:rFonts w:hint="eastAsia"/>
+        </w:rPr>
+        <w:t>4.</w:t>
+      </w:r>
+      <w:r>
+        <w:rPr>
+          <w:rFonts w:hint="eastAsia"/>
+        </w:rPr>
+        <w:t>需注意</w:t>
+      </w:r>
+      <w:r>
+        <w:rPr>
+          <w:rFonts w:hint="eastAsia"/>
+        </w:rPr>
+        <w:t xml:space="preserve">Card </w:t>
+      </w:r>
+      <w:r>
+        <w:rPr>
+          <w:rFonts w:hint="eastAsia"/>
+        </w:rPr>
+        <w:t>的</w:t>
+      </w:r>
+      <w:r>
+        <w:rPr>
+          <w:rFonts w:hint="eastAsia"/>
+        </w:rPr>
+        <w:t>exist</w:t>
+      </w:r>
+      <w:r>
+        <w:rPr>
+          <w:rFonts w:hint="eastAsia"/>
+        </w:rPr>
+        <w:t>成員</w:t>
+      </w:r>
+    </w:p>
+    <w:p>
+      <w:pPr>
+        <w:pBdr>
+          <w:bottom w:val="single" w:sz="6" w:space="1" w:color="auto"/>
+        </w:pBdr>
+        <w:rPr>
+          <w:rFonts w:hint="eastAsia"/>
+        </w:rPr>
+      </w:pPr>
+    </w:p>
+    <w:p>
+      <w:r>
+        <w:t>G</w:t>
+      </w:r>
+      <w:r>
+        <w:rPr>
+          <w:rFonts w:hint="eastAsia"/>
+        </w:rPr>
+        <w:t xml:space="preserve">it </w:t>
+      </w:r>
+      <w:r>
+        <w:t>branch</w:t>
+      </w:r>
+    </w:p>
+    <w:p>
+      <w:pPr>
+        <w:rPr>
+          <w:rFonts w:hint="eastAsia"/>
+        </w:rPr>
+      </w:pPr>
+      <w:r>
+        <w:tab/>
+        <w:t>Project_Card_Game</w:t>
+      </w:r>
+      <w:r>
+        <w:t xml:space="preserve">  </w:t>
       </w:r>
     </w:p>
     <w:p/>
     <w:p/>
     <w:p>
+      <w:r>
+        <w:rPr>
+          <w:rFonts w:hint="eastAsia"/>
+        </w:rPr>
+        <w:t>**</w:t>
+      </w:r>
+      <w:r>
+        <w:rPr>
+          <w:rFonts w:hint="eastAsia"/>
+        </w:rPr>
+        <w:t>注意事項</w:t>
+      </w:r>
+    </w:p>
+    <w:p>
+      <w:pPr>
+        <w:rPr>
+          <w:rFonts w:hint="eastAsia"/>
+        </w:rPr>
+      </w:pPr>
+      <w:r>
+        <w:rPr>
+          <w:rFonts w:hint="eastAsia"/>
+        </w:rPr>
+        <w:t>1.</w:t>
+      </w:r>
+      <w:r>
+        <w:rPr>
+          <w:rFonts w:hint="eastAsia"/>
+        </w:rPr>
+        <w:t>須將日期寫入</w:t>
+      </w:r>
+      <w:r>
+        <w:rPr>
+          <w:rFonts w:hint="eastAsia"/>
+        </w:rPr>
+        <w:t>commit</w:t>
+      </w:r>
+      <w:r>
+        <w:rPr>
+          <w:rFonts w:hint="eastAsia"/>
+        </w:rPr>
+        <w:t>資料中</w:t>
+      </w:r>
+      <w:bookmarkStart w:id="0" w:name="_GoBack"/>
+      <w:bookmarkEnd w:id="0"/>
+    </w:p>
+    <w:p>
+      <w:pPr>
+        <w:pBdr>
+          <w:bottom w:val="single" w:sz="6" w:space="1" w:color="auto"/>
+        </w:pBdr>
+      </w:pPr>
+    </w:p>
+    <w:p>
+      <w:r>
+        <w:rPr>
+          <w:rFonts w:hint="eastAsia"/>
+        </w:rPr>
+        <w:t>程式架構</w:t>
+      </w:r>
+    </w:p>
+    <w:p/>
+    <w:p>
+      <w:r>
+        <w:rPr>
+          <w:highlight w:val="lightGray"/>
+        </w:rPr>
+        <w:t>card</w:t>
+      </w:r>
+      <w:r>
+        <w:rPr>
+          <w:highlight w:val="lightGray"/>
+        </w:rPr>
+        <w:t>.h</w:t>
+      </w:r>
+    </w:p>
+    <w:p/>
+    <w:p>
+      <w:r>
+        <w:t>class Cards{</w:t>
+      </w:r>
+    </w:p>
+    <w:p>
+      <w:r>
+        <w:tab/>
+      </w:r>
+      <w:r>
+        <w:rPr>
+          <w:highlight w:val="yellow"/>
+        </w:rPr>
+        <w:t>private:</w:t>
+      </w:r>
+    </w:p>
+    <w:p>
+      <w:r>
+        <w:tab/>
+      </w:r>
+      <w:r>
+        <w:tab/>
+        <w:t xml:space="preserve">int cards_num; </w:t>
+      </w:r>
+    </w:p>
+    <w:p>
+      <w:r>
+        <w:tab/>
+      </w:r>
+      <w:r>
+        <w:tab/>
+        <w:t>struct</w:t>
+      </w:r>
+      <w:r>
+        <w:rPr>
+          <w:rFonts w:hint="eastAsia"/>
+        </w:rPr>
+        <w:t xml:space="preserve"> Card</w:t>
+      </w:r>
+      <w:r>
+        <w:t>{</w:t>
+      </w:r>
+    </w:p>
+    <w:p>
+      <w:r>
+        <w:tab/>
+      </w:r>
+      <w:r>
+        <w:tab/>
+      </w:r>
+      <w:r>
+        <w:tab/>
+        <w:t>enum suit{clubs,diamonds,hearts,spades}</w:t>
+      </w:r>
+    </w:p>
+    <w:p>
+      <w:r>
+        <w:tab/>
+      </w:r>
+      <w:r>
+        <w:tab/>
+      </w:r>
+      <w:r>
+        <w:tab/>
+        <w:t>int card_face;</w:t>
+      </w:r>
+    </w:p>
+    <w:p>
+      <w:r>
+        <w:tab/>
+      </w:r>
+      <w:r>
+        <w:tab/>
+      </w:r>
+      <w:r>
+        <w:tab/>
+        <w:t>suit card_suit;</w:t>
+      </w:r>
+    </w:p>
+    <w:p>
+      <w:r>
+        <w:lastRenderedPageBreak/>
+        <w:tab/>
+      </w:r>
+      <w:r>
+        <w:tab/>
+      </w:r>
+      <w:r>
+        <w:tab/>
+        <w:t>bool exist;  //</w:t>
+      </w:r>
+      <w:r>
+        <w:rPr>
+          <w:rFonts w:hint="eastAsia"/>
+        </w:rPr>
+        <w:t>在</w:t>
+      </w:r>
+      <w:r>
+        <w:rPr>
+          <w:rFonts w:hint="eastAsia"/>
+        </w:rPr>
+        <w:t>Cards</w:t>
+      </w:r>
+      <w:r>
+        <w:rPr>
+          <w:rFonts w:hint="eastAsia"/>
+        </w:rPr>
+        <w:t>中為</w:t>
+      </w:r>
+      <w:r>
+        <w:rPr>
+          <w:rFonts w:hint="eastAsia"/>
+        </w:rPr>
+        <w:t>1</w:t>
+      </w:r>
+    </w:p>
+    <w:p>
+      <w:r>
+        <w:tab/>
+      </w:r>
+      <w:r>
+        <w:tab/>
+      </w:r>
+      <w:r>
+        <w:tab/>
+        <w:t xml:space="preserve">bool compare_card(const Card* const that); </w:t>
+      </w:r>
+    </w:p>
+    <w:p>
+      <w:pPr>
+        <w:ind w:left="1440" w:firstLine="480"/>
+      </w:pPr>
+      <w:r>
+        <w:t>//</w:t>
+      </w:r>
+      <w:r>
+        <w:rPr>
+          <w:rFonts w:hint="eastAsia"/>
+        </w:rPr>
+        <w:t>先比數字在比花色</w:t>
+      </w:r>
+      <w:r>
+        <w:t>,</w:t>
+      </w:r>
+      <w:r>
+        <w:t>this</w:t>
+      </w:r>
+      <w:r>
+        <w:rPr>
+          <w:rFonts w:hint="eastAsia"/>
+        </w:rPr>
+        <w:t>比</w:t>
+      </w:r>
+      <w:r>
+        <w:rPr>
+          <w:rFonts w:hint="eastAsia"/>
+        </w:rPr>
+        <w:t>that</w:t>
+      </w:r>
+      <w:r>
+        <w:rPr>
+          <w:rFonts w:hint="eastAsia"/>
+        </w:rPr>
+        <w:t>大傳回</w:t>
+      </w:r>
+      <w:r>
+        <w:rPr>
+          <w:rFonts w:hint="eastAsia"/>
+        </w:rPr>
+        <w:t>1</w:t>
+      </w:r>
+    </w:p>
+    <w:p>
+      <w:r>
+        <w:tab/>
+      </w:r>
+      <w:r>
+        <w:tab/>
+      </w:r>
+      <w:r>
+        <w:tab/>
+      </w:r>
+      <w:r>
+        <w:rPr>
+          <w:rFonts w:hint="eastAsia"/>
+        </w:rPr>
+        <w:t>char card_face_TurnToChar();</w:t>
+      </w:r>
+    </w:p>
+    <w:p>
+      <w:r>
+        <w:tab/>
+      </w:r>
+      <w:r>
+        <w:tab/>
+      </w:r>
+      <w:r>
+        <w:tab/>
+      </w:r>
+      <w:r>
+        <w:t>void print_card();</w:t>
+      </w:r>
+      <w:r>
+        <w:rPr>
+          <w:rFonts w:hint="eastAsia"/>
+        </w:rPr>
+        <w:t xml:space="preserve"> //</w:t>
+      </w:r>
+      <w:r>
+        <w:rPr>
+          <w:rFonts w:hint="eastAsia"/>
+        </w:rPr>
+        <w:t>用來輔助</w:t>
+      </w:r>
+      <w:r>
+        <w:rPr>
+          <w:rFonts w:hint="eastAsia"/>
+        </w:rPr>
+        <w:t xml:space="preserve"> Cards::print_cards()</w:t>
+      </w:r>
+    </w:p>
+    <w:p>
+      <w:r>
+        <w:tab/>
+      </w:r>
+      <w:r>
+        <w:tab/>
+        <w:t>}</w:t>
+      </w:r>
+    </w:p>
+    <w:p>
+      <w:r>
+        <w:tab/>
+      </w:r>
+      <w:r>
+        <w:tab/>
+      </w:r>
+      <w:r>
+        <w:t>Card cards[cards_num];</w:t>
+      </w:r>
+    </w:p>
+    <w:p/>
+    <w:p>
+      <w:r>
+        <w:tab/>
+      </w:r>
+      <w:r>
+        <w:tab/>
+        <w:t>Card</w:t>
+      </w:r>
+      <w:r>
+        <w:rPr>
+          <w:rFonts w:hint="eastAsia"/>
+        </w:rPr>
+        <w:t>s</w:t>
+      </w:r>
+      <w:r>
+        <w:t>(int card_num</w:t>
+      </w:r>
+      <w:r>
+        <w:t>, card_holder holder_type</w:t>
+      </w:r>
+      <w:r>
+        <w:t xml:space="preserve">); </w:t>
+      </w:r>
+    </w:p>
+    <w:p>
+      <w:pPr>
+        <w:ind w:left="960" w:firstLine="480"/>
+      </w:pPr>
+      <w:r>
+        <w:t>//</w:t>
+      </w:r>
+      <w:r>
+        <w:rPr>
+          <w:rFonts w:hint="eastAsia"/>
+        </w:rPr>
+        <w:t>constructor</w:t>
+      </w:r>
+      <w:r>
+        <w:t>,</w:t>
+      </w:r>
+      <w:r>
+        <w:rPr>
+          <w:rFonts w:hint="eastAsia"/>
+        </w:rPr>
+        <w:t xml:space="preserve"> </w:t>
+      </w:r>
+      <w:r>
+        <w:rPr>
+          <w:rFonts w:hint="eastAsia"/>
+        </w:rPr>
+        <w:t>用</w:t>
+      </w:r>
+      <w:r>
+        <w:rPr>
+          <w:rFonts w:hint="eastAsia"/>
+        </w:rPr>
+        <w:t>holder_type</w:t>
+      </w:r>
+      <w:r>
+        <w:rPr>
+          <w:rFonts w:hint="eastAsia"/>
+        </w:rPr>
+        <w:t>判斷為玩家或是</w:t>
+      </w:r>
+      <w:r>
+        <w:rPr>
+          <w:rFonts w:hint="eastAsia"/>
+        </w:rPr>
+        <w:t>Deck</w:t>
+      </w:r>
+    </w:p>
+    <w:p>
+      <w:pPr>
+        <w:ind w:left="960" w:firstLine="480"/>
+      </w:pPr>
+    </w:p>
+    <w:p>
+      <w:r>
+        <w:tab/>
+      </w:r>
+      <w:r>
+        <w:tab/>
+      </w:r>
+      <w:r>
+        <w:t xml:space="preserve">~Cards(); //destructor </w:t>
+      </w:r>
+    </w:p>
+    <w:p>
+      <w:r>
+        <w:tab/>
+      </w:r>
+      <w:r>
+        <w:rPr>
+          <w:highlight w:val="yellow"/>
+        </w:rPr>
+        <w:t>public:</w:t>
+      </w:r>
+    </w:p>
+    <w:p>
+      <w:r>
+        <w:tab/>
+      </w:r>
+      <w:r>
+        <w:tab/>
+      </w:r>
+    </w:p>
+    <w:p/>
+    <w:p/>
+    <w:p>
       <w:pPr>
         <w:ind w:left="480" w:firstLine="480"/>
       </w:pPr>
@@ -624,6 +1084,51 @@
       <w:r>
         <w:tab/>
       </w:r>
+      <w:r>
+        <w:rPr>
+          <w:rFonts w:hint="eastAsia"/>
+        </w:rPr>
+        <w:t>void set</w:t>
+      </w:r>
+      <w:r>
+        <w:rPr>
+          <w:rFonts w:hint="eastAsia"/>
+        </w:rPr>
+        <w:t>_player_cards(Cards* Deck); //</w:t>
+      </w:r>
+      <w:r>
+        <w:rPr>
+          <w:rFonts w:hint="eastAsia"/>
+        </w:rPr>
+        <w:t>僅用於創造</w:t>
+      </w:r>
+      <w:r>
+        <w:rPr>
+          <w:rFonts w:hint="eastAsia"/>
+        </w:rPr>
+        <w:t>player</w:t>
+      </w:r>
+      <w:r>
+        <w:rPr>
+          <w:rFonts w:hint="eastAsia"/>
+        </w:rPr>
+        <w:t>手排</w:t>
+      </w:r>
+    </w:p>
+    <w:p>
+      <w:r>
+        <w:tab/>
+      </w:r>
+      <w:r>
+        <w:tab/>
+      </w:r>
+    </w:p>
+    <w:p>
+      <w:pPr>
+        <w:rPr>
+          <w:rFonts w:hint="eastAsia"/>
+        </w:rPr>
+      </w:pPr>
     </w:p>
     <w:p>
       <w:r>
@@ -633,6 +1138,30 @@
         <w:tab/>
         <w:t>void print_cards();</w:t>
       </w:r>
+      <w:r>
+        <w:rPr>
+          <w:rFonts w:hint="eastAsia"/>
+        </w:rPr>
+        <w:t>//</w:t>
+      </w:r>
+      <w:r>
+        <w:rPr>
+          <w:rFonts w:hint="eastAsia"/>
+        </w:rPr>
+        <w:t>每輸出</w:t>
+      </w:r>
+      <w:r>
+        <w:rPr>
+          <w:rFonts w:hint="eastAsia"/>
+        </w:rPr>
+        <w:t>5</w:t>
+      </w:r>
+      <w:r>
+        <w:rPr>
+          <w:rFonts w:hint="eastAsia"/>
+        </w:rPr>
+        <w:t>個換一行</w:t>
+      </w:r>
     </w:p>
     <w:p>
       <w:r>
@@ -666,6 +1195,39 @@
     </w:p>
     <w:p/>
     <w:p>
+      <w:pPr>
+        <w:rPr>
+          <w:highlight w:val="lightGray"/>
+        </w:rPr>
+      </w:pPr>
+      <w:r>
+        <w:rPr>
+          <w:highlight w:val="lightGray"/>
+        </w:rPr>
+        <w:t>p</w:t>
+      </w:r>
+      <w:r>
+        <w:rPr>
+          <w:rFonts w:hint="eastAsia"/>
+          <w:highlight w:val="lightGray"/>
+        </w:rPr>
+        <w:t>layer.</w:t>
+      </w:r>
+      <w:r>
+        <w:rPr>
+          <w:highlight w:val="lightGray"/>
+        </w:rPr>
+        <w:t>h</w:t>
+      </w:r>
+    </w:p>
+    <w:p>
+      <w:pPr>
+        <w:rPr>
+          <w:rFonts w:hint="eastAsia"/>
+        </w:rPr>
+      </w:pPr>
+    </w:p>
+    <w:p>
       <w:r>
         <w:t>class Player{</w:t>
       </w:r>
@@ -707,6 +1269,26 @@
         <w:tab/>
       </w:r>
       <w:r>
+        <w:rPr>
+          <w:rFonts w:hint="eastAsia"/>
+        </w:rPr>
+        <w:t>int round; //</w:t>
+      </w:r>
+      <w:r>
+        <w:rPr>
+          <w:rFonts w:hint="eastAsia"/>
+        </w:rPr>
+        <w:t>回合數</w:t>
+      </w:r>
+    </w:p>
+    <w:p>
+      <w:r>
+        <w:tab/>
+      </w:r>
+      <w:r>
+        <w:tab/>
+      </w:r>
+      <w:r>
         <w:t xml:space="preserve">struct </w:t>
       </w:r>
       <w:r>
@@ -746,6 +1328,7 @@
         <w:ind w:left="1440"/>
       </w:pPr>
       <w:r>
+        <w:lastRenderedPageBreak/>
         <w:t>card dominant_card;</w:t>
       </w:r>
       <w:r>
@@ -847,6 +1430,12 @@
         <w:t>,int money_left</w:t>
       </w:r>
       <w:r>
+        <w:t>,</w:t>
+      </w:r>
+      <w:r>
+        <w:t xml:space="preserve"> Cards* Deck</w:t>
+      </w:r>
+      <w:r>
         <w:t>); //</w:t>
       </w:r>
       <w:r>
@@ -887,6 +1476,11 @@
       </w:r>
       <w:r>
         <w:tab/>
+      </w:r>
+      <w:r>
+        <w:t>//</w:t>
+      </w:r>
+      <w:r>
         <w:t>void set_player_cards(); //</w:t>
       </w:r>
       <w:r>
@@ -901,7 +1495,37 @@
         </w:rPr>
         <w:t>player</w:t>
       </w:r>
-    </w:p>
+      <w:r>
+        <w:t xml:space="preserve"> </w:t>
+      </w:r>
+    </w:p>
+    <w:p>
+      <w:pPr>
+        <w:rPr>
+          <w:rFonts w:hint="eastAsia"/>
+        </w:rPr>
+      </w:pPr>
+      <w:r>
+        <w:tab/>
+      </w:r>
+      <w:r>
+        <w:tab/>
+        <w:t>//</w:t>
+      </w:r>
+      <w:r>
+        <w:rPr>
+          <w:rFonts w:hint="eastAsia"/>
+        </w:rPr>
+        <w:t>發牌函數改到</w:t>
+      </w:r>
+      <w:r>
+        <w:rPr>
+          <w:rFonts w:hint="eastAsia"/>
+        </w:rPr>
+        <w:t>Cards</w:t>
+      </w:r>
+    </w:p>
+    <w:p/>
     <w:p>
       <w:r>
         <w:tab/>
@@ -1001,10 +1625,36 @@
       </w:r>
       <w:r>
         <w:tab/>
+      </w:r>
+      <w:r>
+        <w:rPr>
+          <w:rFonts w:hint="eastAsia"/>
+        </w:rPr>
+        <w:t>//</w:t>
+      </w:r>
+      <w:r>
         <w:t>void print_cards();</w:t>
       </w:r>
       <w:r>
         <w:tab/>
+      </w:r>
+      <w:r>
+        <w:rPr>
+          <w:rFonts w:hint="eastAsia"/>
+        </w:rPr>
+        <w:t xml:space="preserve"> //</w:t>
+      </w:r>
+      <w:r>
+        <w:rPr>
+          <w:rFonts w:hint="eastAsia"/>
+        </w:rPr>
+        <w:t>移到</w:t>
+      </w:r>
+      <w:r>
+        <w:rPr>
+          <w:rFonts w:hint="eastAsia"/>
+        </w:rPr>
+        <w:t>Cards</w:t>
       </w:r>
       <w:r>
         <w:tab/>
@@ -1019,17 +1669,37 @@
         </w:tabs>
       </w:pPr>
       <w:r>
-        <w:lastRenderedPageBreak/>
-        <w:tab/>
-      </w:r>
-      <w:r>
-        <w:tab/>
-      </w:r>
-      <w:r>
-        <w:rPr>
-          <w:rFonts w:hint="eastAsia"/>
-        </w:rPr>
-        <w:t>void show_name();</w:t>
+        <w:tab/>
+      </w:r>
+      <w:r>
+        <w:tab/>
+      </w:r>
+      <w:r>
+        <w:t>c</w:t>
+      </w:r>
+      <w:r>
+        <w:rPr>
+          <w:rFonts w:hint="eastAsia"/>
+        </w:rPr>
+        <w:t>har* get</w:t>
+      </w:r>
+      <w:r>
+        <w:rPr>
+          <w:rFonts w:hint="eastAsia"/>
+        </w:rPr>
+        <w:t>_name()</w:t>
+      </w:r>
+      <w:r>
+        <w:t xml:space="preserve"> const</w:t>
+      </w:r>
+      <w:r>
+        <w:rPr>
+          <w:rFonts w:hint="eastAsia"/>
+        </w:rPr>
+        <w:t>;</w:t>
+      </w:r>
+      <w:r>
+        <w:tab/>
       </w:r>
     </w:p>
     <w:p>
@@ -1045,7 +1715,7 @@
       </w:r>
       <w:r>
         <w:tab/>
-        <w:t>void show_money_left();</w:t>
+        <w:t>int get_round();</w:t>
       </w:r>
     </w:p>
     <w:p>
@@ -1056,6 +1726,25 @@
           <w:tab w:val="left" w:pos="2483"/>
         </w:tabs>
       </w:pPr>
+      <w:r>
+        <w:tab/>
+      </w:r>
+      <w:r>
+        <w:tab/>
+        <w:t>int get</w:t>
+      </w:r>
+      <w:r>
+        <w:t>_money_left();</w:t>
+      </w:r>
+    </w:p>
+    <w:p>
+      <w:pPr>
+        <w:tabs>
+          <w:tab w:val="left" w:pos="480"/>
+          <w:tab w:val="left" w:pos="960"/>
+          <w:tab w:val="left" w:pos="2483"/>
+        </w:tabs>
+      </w:pPr>
     </w:p>
     <w:p>
       <w:r>
@@ -1088,6 +1777,13 @@
     </w:p>
     <w:p>
       <w:r>
+        <w:t>enum cards_holder{Player,Deck}</w:t>
+      </w:r>
+    </w:p>
+    <w:p/>
+    <w:p/>
+    <w:p>
+      <w:r>
         <w:t>M</w:t>
       </w:r>
       <w:r>
@@ -1101,11 +1797,6 @@
       </w:r>
     </w:p>
     <w:p/>
-    <w:p>
-      <w:r>
-        <w:t>enum cards_holder{Player,Deck}</w:t>
-      </w:r>
-    </w:p>
     <w:p/>
     <w:p/>
     <w:p/>
@@ -1128,6 +1819,141 @@
     </w:sectPr>
   </w:body>
 </w:document>
+</file>
+
+<file path=word/endnotes.xml><?xml version="1.0" encoding="utf-8"?>
+<w:endnotes xmlns:wpc="http://schemas.microsoft.com/office/word/2010/wordprocessingCanvas" xmlns:mc="http://schemas.openxmlformats.org/markup-compatibility/2006" xmlns:o="urn:schemas-microsoft-com:office:office" xmlns:r="http://schemas.openxmlformats.org/officeDocument/2006/relationships" xmlns:m="http://schemas.openxmlformats.org/officeDocument/2006/math" xmlns:v="urn:schemas-microsoft-com:vml" xmlns:wp14="http://schemas.microsoft.com/office/word/2010/wordprocessingDrawing" xmlns:wp="http://schemas.openxmlformats.org/drawingml/2006/wordprocessingDrawing" xmlns:w10="urn:schemas-microsoft-com:office:word" xmlns:w="http://schemas.openxmlformats.org/wordprocessingml/2006/main" xmlns:w14="http://schemas.microsoft.com/office/word/2010/wordml" xmlns:w15="http://schemas.microsoft.com/office/word/2012/wordml" xmlns:wpg="http://schemas.microsoft.com/office/word/2010/wordprocessingGroup" xmlns:wpi="http://schemas.microsoft.com/office/word/2010/wordprocessingInk" xmlns:wne="http://schemas.microsoft.com/office/word/2006/wordml" xmlns:wps="http://schemas.microsoft.com/office/word/2010/wordprocessingShape" mc:Ignorable="w14 w15 wp14">
+  <w:endnote w:type="separator" w:id="-1">
+    <w:p>
+      <w:r>
+        <w:separator/>
+      </w:r>
+    </w:p>
+  </w:endnote>
+  <w:endnote w:type="continuationSeparator" w:id="0">
+    <w:p>
+      <w:r>
+        <w:continuationSeparator/>
+      </w:r>
+    </w:p>
+  </w:endnote>
+</w:endnotes>
+</file>
+
+<file path=word/footnotes.xml><?xml version="1.0" encoding="utf-8"?>
+<w:footnotes xmlns:wpc="http://schemas.microsoft.com/office/word/2010/wordprocessingCanvas" xmlns:mc="http://schemas.openxmlformats.org/markup-compatibility/2006" xmlns:o="urn:schemas-microsoft-com:office:office" xmlns:r="http://schemas.openxmlformats.org/officeDocument/2006/relationships" xmlns:m="http://schemas.openxmlformats.org/officeDocument/2006/math" xmlns:v="urn:schemas-microsoft-com:vml" xmlns:wp14="http://schemas.microsoft.com/office/word/2010/wordprocessingDrawing" xmlns:wp="http://schemas.openxmlformats.org/drawingml/2006/wordprocessingDrawing" xmlns:w10="urn:schemas-microsoft-com:office:word" xmlns:w="http://schemas.openxmlformats.org/wordprocessingml/2006/main" xmlns:w14="http://schemas.microsoft.com/office/word/2010/wordml" xmlns:w15="http://schemas.microsoft.com/office/word/2012/wordml" xmlns:wpg="http://schemas.microsoft.com/office/word/2010/wordprocessingGroup" xmlns:wpi="http://schemas.microsoft.com/office/word/2010/wordprocessingInk" xmlns:wne="http://schemas.microsoft.com/office/word/2006/wordml" xmlns:wps="http://schemas.microsoft.com/office/word/2010/wordprocessingShape" mc:Ignorable="w14 w15 wp14">
+  <w:footnote w:type="separator" w:id="-1">
+    <w:p>
+      <w:r>
+        <w:separator/>
+      </w:r>
+    </w:p>
+  </w:footnote>
+  <w:footnote w:type="continuationSeparator" w:id="0">
+    <w:p>
+      <w:r>
+        <w:continuationSeparator/>
+      </w:r>
+    </w:p>
+  </w:footnote>
+</w:footnotes>
+</file>
+
+<file path=word/numbering.xml><?xml version="1.0" encoding="utf-8"?>
+<w:numbering xmlns:wpc="http://schemas.microsoft.com/office/word/2010/wordprocessingCanvas" xmlns:mc="http://schemas.openxmlformats.org/markup-compatibility/2006" xmlns:o="urn:schemas-microsoft-com:office:office" xmlns:r="http://schemas.openxmlformats.org/officeDocument/2006/relationships" xmlns:m="http://schemas.openxmlformats.org/officeDocument/2006/math" xmlns:v="urn:schemas-microsoft-com:vml" xmlns:wp14="http://schemas.microsoft.com/office/word/2010/wordprocessingDrawing" xmlns:wp="http://schemas.openxmlformats.org/drawingml/2006/wordprocessingDrawing" xmlns:w10="urn:schemas-microsoft-com:office:word" xmlns:w="http://schemas.openxmlformats.org/wordprocessingml/2006/main" xmlns:w14="http://schemas.microsoft.com/office/word/2010/wordml" xmlns:w15="http://schemas.microsoft.com/office/word/2012/wordml" xmlns:wpg="http://schemas.microsoft.com/office/word/2010/wordprocessingGroup" xmlns:wpi="http://schemas.microsoft.com/office/word/2010/wordprocessingInk" xmlns:wne="http://schemas.microsoft.com/office/word/2006/wordml" xmlns:wps="http://schemas.microsoft.com/office/word/2010/wordprocessingShape" mc:Ignorable="w14 w15 wp14">
+  <w:abstractNum w:abstractNumId="0" w15:restartNumberingAfterBreak="0">
+    <w:nsid w:val="15756261"/>
+    <w:multiLevelType w:val="hybridMultilevel"/>
+    <w:tmpl w:val="4AB45ED6"/>
+    <w:lvl w:ilvl="0" w:tplc="058E52AE">
+      <w:start w:val="1"/>
+      <w:numFmt w:val="decimal"/>
+      <w:lvlText w:val="%1."/>
+      <w:lvlJc w:val="left"/>
+      <w:pPr>
+        <w:ind w:left="360" w:hanging="360"/>
+      </w:pPr>
+      <w:rPr>
+        <w:rFonts w:hint="default"/>
+      </w:rPr>
+    </w:lvl>
+    <w:lvl w:ilvl="1" w:tplc="04090019" w:tentative="1">
+      <w:start w:val="1"/>
+      <w:numFmt w:val="ideographTraditional"/>
+      <w:lvlText w:val="%2、"/>
+      <w:lvlJc w:val="left"/>
+      <w:pPr>
+        <w:ind w:left="960" w:hanging="480"/>
+      </w:pPr>
+    </w:lvl>
+    <w:lvl w:ilvl="2" w:tplc="0409001B" w:tentative="1">
+      <w:start w:val="1"/>
+      <w:numFmt w:val="lowerRoman"/>
+      <w:lvlText w:val="%3."/>
+      <w:lvlJc w:val="right"/>
+      <w:pPr>
+        <w:ind w:left="1440" w:hanging="480"/>
+      </w:pPr>
+    </w:lvl>
+    <w:lvl w:ilvl="3" w:tplc="0409000F" w:tentative="1">
+      <w:start w:val="1"/>
+      <w:numFmt w:val="decimal"/>
+      <w:lvlText w:val="%4."/>
+      <w:lvlJc w:val="left"/>
+      <w:pPr>
+        <w:ind w:left="1920" w:hanging="480"/>
+      </w:pPr>
+    </w:lvl>
+    <w:lvl w:ilvl="4" w:tplc="04090019" w:tentative="1">
+      <w:start w:val="1"/>
+      <w:numFmt w:val="ideographTraditional"/>
+      <w:lvlText w:val="%5、"/>
+      <w:lvlJc w:val="left"/>
+      <w:pPr>
+        <w:ind w:left="2400" w:hanging="480"/>
+      </w:pPr>
+    </w:lvl>
+    <w:lvl w:ilvl="5" w:tplc="0409001B" w:tentative="1">
+      <w:start w:val="1"/>
+      <w:numFmt w:val="lowerRoman"/>
+      <w:lvlText w:val="%6."/>
+      <w:lvlJc w:val="right"/>
+      <w:pPr>
+        <w:ind w:left="2880" w:hanging="480"/>
+      </w:pPr>
+    </w:lvl>
+    <w:lvl w:ilvl="6" w:tplc="0409000F" w:tentative="1">
+      <w:start w:val="1"/>
+      <w:numFmt w:val="decimal"/>
+      <w:lvlText w:val="%7."/>
+      <w:lvlJc w:val="left"/>
+      <w:pPr>
+        <w:ind w:left="3360" w:hanging="480"/>
+      </w:pPr>
+    </w:lvl>
+    <w:lvl w:ilvl="7" w:tplc="04090019" w:tentative="1">
+      <w:start w:val="1"/>
+      <w:numFmt w:val="ideographTraditional"/>
+      <w:lvlText w:val="%8、"/>
+      <w:lvlJc w:val="left"/>
+      <w:pPr>
+        <w:ind w:left="3840" w:hanging="480"/>
+      </w:pPr>
+    </w:lvl>
+    <w:lvl w:ilvl="8" w:tplc="0409001B" w:tentative="1">
+      <w:start w:val="1"/>
+      <w:numFmt w:val="lowerRoman"/>
+      <w:lvlText w:val="%9."/>
+      <w:lvlJc w:val="right"/>
+      <w:pPr>
+        <w:ind w:left="4320" w:hanging="480"/>
+      </w:pPr>
+    </w:lvl>
+  </w:abstractNum>
+  <w:num w:numId="1">
+    <w:abstractNumId w:val="0"/>
+  </w:num>
+</w:numbering>
 </file>
 
 <file path=word/styles.xml><?xml version="1.0" encoding="utf-8"?>
@@ -1551,6 +2377,76 @@
     <w:semiHidden/>
     <w:unhideWhenUsed/>
   </w:style>
+  <w:style w:type="paragraph" w:styleId="a3">
+    <w:name w:val="header"/>
+    <w:basedOn w:val="a"/>
+    <w:link w:val="a4"/>
+    <w:uiPriority w:val="99"/>
+    <w:unhideWhenUsed/>
+    <w:rsid w:val="002273C7"/>
+    <w:pPr>
+      <w:tabs>
+        <w:tab w:val="center" w:pos="4153"/>
+        <w:tab w:val="right" w:pos="8306"/>
+      </w:tabs>
+      <w:snapToGrid w:val="0"/>
+    </w:pPr>
+    <w:rPr>
+      <w:sz w:val="20"/>
+      <w:szCs w:val="20"/>
+    </w:rPr>
+  </w:style>
+  <w:style w:type="character" w:customStyle="1" w:styleId="a4">
+    <w:name w:val="頁首 字元"/>
+    <w:basedOn w:val="a0"/>
+    <w:link w:val="a3"/>
+    <w:uiPriority w:val="99"/>
+    <w:rsid w:val="002273C7"/>
+    <w:rPr>
+      <w:sz w:val="20"/>
+      <w:szCs w:val="20"/>
+    </w:rPr>
+  </w:style>
+  <w:style w:type="paragraph" w:styleId="a5">
+    <w:name w:val="footer"/>
+    <w:basedOn w:val="a"/>
+    <w:link w:val="a6"/>
+    <w:uiPriority w:val="99"/>
+    <w:unhideWhenUsed/>
+    <w:rsid w:val="002273C7"/>
+    <w:pPr>
+      <w:tabs>
+        <w:tab w:val="center" w:pos="4153"/>
+        <w:tab w:val="right" w:pos="8306"/>
+      </w:tabs>
+      <w:snapToGrid w:val="0"/>
+    </w:pPr>
+    <w:rPr>
+      <w:sz w:val="20"/>
+      <w:szCs w:val="20"/>
+    </w:rPr>
+  </w:style>
+  <w:style w:type="character" w:customStyle="1" w:styleId="a6">
+    <w:name w:val="頁尾 字元"/>
+    <w:basedOn w:val="a0"/>
+    <w:link w:val="a5"/>
+    <w:uiPriority w:val="99"/>
+    <w:rsid w:val="002273C7"/>
+    <w:rPr>
+      <w:sz w:val="20"/>
+      <w:szCs w:val="20"/>
+    </w:rPr>
+  </w:style>
+  <w:style w:type="paragraph" w:styleId="a7">
+    <w:name w:val="List Paragraph"/>
+    <w:basedOn w:val="a"/>
+    <w:uiPriority w:val="34"/>
+    <w:qFormat/>
+    <w:rsid w:val="00025614"/>
+    <w:pPr>
+      <w:ind w:leftChars="200" w:left="480"/>
+    </w:pPr>
+  </w:style>
 </w:styles>
 </file>
 

</xml_diff>

<commit_message>
2015.12.19 00:44 編輯main, 修正player.h  card.h  bug
</commit_message>
<xml_diff>
--- a/PSA10 Card Game/程式架構 2015.12.16_A.docx
+++ b/PSA10 Card Game/程式架構 2015.12.16_A.docx
@@ -121,7 +121,6 @@
       <w:pPr>
         <w:ind w:firstLine="480"/>
         <w:rPr>
-          <w:rFonts w:hint="eastAsia"/>
           <w:b/>
         </w:rPr>
       </w:pPr>
@@ -265,9 +264,6 @@
         <w:pBdr>
           <w:bottom w:val="single" w:sz="6" w:space="1" w:color="auto"/>
         </w:pBdr>
-        <w:rPr>
-          <w:rFonts w:hint="eastAsia"/>
-        </w:rPr>
       </w:pPr>
       <w:r>
         <w:rPr>
@@ -353,7 +349,6 @@
         </w:pBdr>
         <w:ind w:firstLine="480"/>
         <w:rPr>
-          <w:rFonts w:hint="eastAsia"/>
           <w:b/>
         </w:rPr>
       </w:pPr>
@@ -604,83 +599,12 @@
           <w:rFonts w:hint="eastAsia"/>
         </w:rPr>
       </w:pPr>
-    </w:p>
-    <w:p>
-      <w:r>
-        <w:t>G</w:t>
-      </w:r>
-      <w:r>
-        <w:rPr>
-          <w:rFonts w:hint="eastAsia"/>
-        </w:rPr>
-        <w:t xml:space="preserve">it </w:t>
-      </w:r>
-      <w:r>
-        <w:t>branch</w:t>
-      </w:r>
-    </w:p>
-    <w:p>
-      <w:pPr>
-        <w:rPr>
-          <w:rFonts w:hint="eastAsia"/>
-        </w:rPr>
-      </w:pPr>
-      <w:r>
-        <w:tab/>
-        <w:t>Project_Card_Game</w:t>
-      </w:r>
-      <w:r>
-        <w:t xml:space="preserve">  </w:t>
-      </w:r>
-    </w:p>
-    <w:p/>
-    <w:p/>
-    <w:p>
-      <w:r>
-        <w:rPr>
-          <w:rFonts w:hint="eastAsia"/>
-        </w:rPr>
-        <w:t>**</w:t>
-      </w:r>
-      <w:r>
-        <w:rPr>
-          <w:rFonts w:hint="eastAsia"/>
-        </w:rPr>
-        <w:t>注意事項</w:t>
-      </w:r>
-    </w:p>
-    <w:p>
-      <w:pPr>
-        <w:rPr>
-          <w:rFonts w:hint="eastAsia"/>
-        </w:rPr>
-      </w:pPr>
-      <w:r>
-        <w:rPr>
-          <w:rFonts w:hint="eastAsia"/>
-        </w:rPr>
-        <w:t>1.</w:t>
-      </w:r>
-      <w:r>
-        <w:rPr>
-          <w:rFonts w:hint="eastAsia"/>
-        </w:rPr>
-        <w:t>須將日期寫入</w:t>
-      </w:r>
-      <w:r>
-        <w:rPr>
-          <w:rFonts w:hint="eastAsia"/>
-        </w:rPr>
-        <w:t>commit</w:t>
-      </w:r>
-      <w:r>
-        <w:rPr>
-          <w:rFonts w:hint="eastAsia"/>
-        </w:rPr>
-        <w:t>資料中</w:t>
-      </w:r>
-      <w:bookmarkStart w:id="0" w:name="_GoBack"/>
-      <w:bookmarkEnd w:id="0"/>
+      <w:r>
+        <w:rPr>
+          <w:rFonts w:hint="eastAsia"/>
+        </w:rPr>
+        <w:t>5.card_num</w:t>
+      </w:r>
     </w:p>
     <w:p>
       <w:pPr>
@@ -691,379 +615,451 @@
     </w:p>
     <w:p>
       <w:r>
-        <w:rPr>
-          <w:rFonts w:hint="eastAsia"/>
-        </w:rPr>
-        <w:t>程式架構</w:t>
-      </w:r>
-    </w:p>
-    <w:p/>
-    <w:p>
-      <w:r>
-        <w:rPr>
-          <w:highlight w:val="lightGray"/>
-        </w:rPr>
-        <w:t>card</w:t>
-      </w:r>
-      <w:r>
-        <w:rPr>
-          <w:highlight w:val="lightGray"/>
-        </w:rPr>
-        <w:t>.h</w:t>
-      </w:r>
-    </w:p>
-    <w:p/>
-    <w:p>
-      <w:r>
-        <w:t>class Cards{</w:t>
-      </w:r>
-    </w:p>
-    <w:p>
-      <w:r>
-        <w:tab/>
-      </w:r>
-      <w:r>
-        <w:rPr>
-          <w:highlight w:val="yellow"/>
-        </w:rPr>
-        <w:t>private:</w:t>
-      </w:r>
-    </w:p>
-    <w:p>
-      <w:r>
-        <w:tab/>
-      </w:r>
-      <w:r>
-        <w:tab/>
-        <w:t xml:space="preserve">int cards_num; </w:t>
-      </w:r>
-    </w:p>
-    <w:p>
-      <w:r>
-        <w:tab/>
-      </w:r>
-      <w:r>
-        <w:tab/>
-        <w:t>struct</w:t>
-      </w:r>
-      <w:r>
-        <w:rPr>
-          <w:rFonts w:hint="eastAsia"/>
-        </w:rPr>
-        <w:t xml:space="preserve"> Card</w:t>
-      </w:r>
-      <w:r>
-        <w:t>{</w:t>
-      </w:r>
-    </w:p>
-    <w:p>
-      <w:r>
-        <w:tab/>
-      </w:r>
-      <w:r>
-        <w:tab/>
-      </w:r>
-      <w:r>
-        <w:tab/>
-        <w:t>enum suit{clubs,diamonds,hearts,spades}</w:t>
-      </w:r>
-    </w:p>
-    <w:p>
-      <w:r>
-        <w:tab/>
-      </w:r>
-      <w:r>
-        <w:tab/>
-      </w:r>
-      <w:r>
-        <w:tab/>
-        <w:t>int card_face;</w:t>
-      </w:r>
-    </w:p>
-    <w:p>
-      <w:r>
-        <w:tab/>
-      </w:r>
-      <w:r>
-        <w:tab/>
-      </w:r>
-      <w:r>
-        <w:tab/>
-        <w:t>suit card_suit;</w:t>
-      </w:r>
-    </w:p>
-    <w:p>
-      <w:r>
-        <w:lastRenderedPageBreak/>
-        <w:tab/>
-      </w:r>
-      <w:r>
-        <w:tab/>
-      </w:r>
-      <w:r>
-        <w:tab/>
-        <w:t>bool exist;  //</w:t>
-      </w:r>
-      <w:r>
-        <w:rPr>
-          <w:rFonts w:hint="eastAsia"/>
-        </w:rPr>
-        <w:t>在</w:t>
-      </w:r>
-      <w:r>
-        <w:rPr>
-          <w:rFonts w:hint="eastAsia"/>
-        </w:rPr>
-        <w:t>Cards</w:t>
-      </w:r>
-      <w:r>
-        <w:rPr>
-          <w:rFonts w:hint="eastAsia"/>
-        </w:rPr>
-        <w:t>中為</w:t>
-      </w:r>
-      <w:r>
-        <w:rPr>
-          <w:rFonts w:hint="eastAsia"/>
-        </w:rPr>
-        <w:t>1</w:t>
-      </w:r>
-    </w:p>
-    <w:p>
-      <w:r>
-        <w:tab/>
-      </w:r>
-      <w:r>
-        <w:tab/>
-      </w:r>
-      <w:r>
-        <w:tab/>
-        <w:t xml:space="preserve">bool compare_card(const Card* const that); </w:t>
-      </w:r>
-    </w:p>
-    <w:p>
-      <w:pPr>
-        <w:ind w:left="1440" w:firstLine="480"/>
-      </w:pPr>
-      <w:r>
-        <w:t>//</w:t>
-      </w:r>
-      <w:r>
-        <w:rPr>
-          <w:rFonts w:hint="eastAsia"/>
-        </w:rPr>
-        <w:t>先比數字在比花色</w:t>
-      </w:r>
-      <w:r>
-        <w:t>,</w:t>
-      </w:r>
-      <w:r>
-        <w:t>this</w:t>
-      </w:r>
-      <w:r>
-        <w:rPr>
-          <w:rFonts w:hint="eastAsia"/>
-        </w:rPr>
-        <w:t>比</w:t>
-      </w:r>
-      <w:r>
-        <w:rPr>
-          <w:rFonts w:hint="eastAsia"/>
-        </w:rPr>
-        <w:t>that</w:t>
-      </w:r>
-      <w:r>
-        <w:rPr>
-          <w:rFonts w:hint="eastAsia"/>
-        </w:rPr>
-        <w:t>大傳回</w:t>
-      </w:r>
-      <w:r>
-        <w:rPr>
-          <w:rFonts w:hint="eastAsia"/>
-        </w:rPr>
-        <w:t>1</w:t>
-      </w:r>
-    </w:p>
-    <w:p>
-      <w:r>
-        <w:tab/>
-      </w:r>
-      <w:r>
-        <w:tab/>
-      </w:r>
-      <w:r>
-        <w:tab/>
-      </w:r>
-      <w:r>
-        <w:rPr>
-          <w:rFonts w:hint="eastAsia"/>
-        </w:rPr>
-        <w:t>char card_face_TurnToChar();</w:t>
-      </w:r>
-    </w:p>
-    <w:p>
-      <w:r>
-        <w:tab/>
-      </w:r>
-      <w:r>
-        <w:tab/>
-      </w:r>
-      <w:r>
-        <w:tab/>
-      </w:r>
-      <w:r>
-        <w:t>void print_card();</w:t>
-      </w:r>
-      <w:r>
-        <w:rPr>
-          <w:rFonts w:hint="eastAsia"/>
-        </w:rPr>
-        <w:t xml:space="preserve"> //</w:t>
-      </w:r>
-      <w:r>
-        <w:rPr>
-          <w:rFonts w:hint="eastAsia"/>
-        </w:rPr>
-        <w:t>用來輔助</w:t>
-      </w:r>
-      <w:r>
-        <w:rPr>
-          <w:rFonts w:hint="eastAsia"/>
-        </w:rPr>
-        <w:t xml:space="preserve"> Cards::print_cards()</w:t>
-      </w:r>
-    </w:p>
-    <w:p>
-      <w:r>
-        <w:tab/>
-      </w:r>
-      <w:r>
-        <w:tab/>
-        <w:t>}</w:t>
-      </w:r>
-    </w:p>
-    <w:p>
-      <w:r>
-        <w:tab/>
-      </w:r>
-      <w:r>
-        <w:tab/>
-      </w:r>
-      <w:r>
-        <w:t>Card cards[cards_num];</w:t>
-      </w:r>
-    </w:p>
-    <w:p/>
-    <w:p>
-      <w:r>
-        <w:tab/>
-      </w:r>
-      <w:r>
-        <w:tab/>
-        <w:t>Card</w:t>
-      </w:r>
-      <w:r>
-        <w:rPr>
-          <w:rFonts w:hint="eastAsia"/>
-        </w:rPr>
-        <w:t>s</w:t>
-      </w:r>
-      <w:r>
-        <w:t>(int card_num</w:t>
-      </w:r>
-      <w:r>
-        <w:t>, card_holder holder_type</w:t>
-      </w:r>
-      <w:r>
-        <w:t xml:space="preserve">); </w:t>
-      </w:r>
-    </w:p>
-    <w:p>
-      <w:pPr>
-        <w:ind w:left="960" w:firstLine="480"/>
-      </w:pPr>
-      <w:r>
-        <w:t>//</w:t>
-      </w:r>
-      <w:r>
-        <w:rPr>
-          <w:rFonts w:hint="eastAsia"/>
-        </w:rPr>
-        <w:t>constructor</w:t>
-      </w:r>
-      <w:r>
-        <w:t>,</w:t>
-      </w:r>
-      <w:r>
-        <w:rPr>
-          <w:rFonts w:hint="eastAsia"/>
-        </w:rPr>
-        <w:t xml:space="preserve"> </w:t>
-      </w:r>
-      <w:r>
-        <w:rPr>
-          <w:rFonts w:hint="eastAsia"/>
-        </w:rPr>
-        <w:t>用</w:t>
-      </w:r>
-      <w:r>
-        <w:rPr>
-          <w:rFonts w:hint="eastAsia"/>
-        </w:rPr>
-        <w:t>holder_type</w:t>
-      </w:r>
-      <w:r>
-        <w:rPr>
-          <w:rFonts w:hint="eastAsia"/>
-        </w:rPr>
-        <w:t>判斷為玩家或是</w:t>
-      </w:r>
-      <w:r>
-        <w:rPr>
-          <w:rFonts w:hint="eastAsia"/>
-        </w:rPr>
-        <w:t>Deck</w:t>
-      </w:r>
-    </w:p>
-    <w:p>
-      <w:pPr>
-        <w:ind w:left="960" w:firstLine="480"/>
-      </w:pPr>
-    </w:p>
-    <w:p>
-      <w:r>
-        <w:tab/>
-      </w:r>
-      <w:r>
-        <w:tab/>
-      </w:r>
-      <w:r>
-        <w:t xml:space="preserve">~Cards(); //destructor </w:t>
-      </w:r>
-    </w:p>
-    <w:p>
-      <w:r>
-        <w:tab/>
-      </w:r>
-      <w:r>
-        <w:rPr>
-          <w:highlight w:val="yellow"/>
-        </w:rPr>
-        <w:t>public:</w:t>
-      </w:r>
-    </w:p>
-    <w:p>
-      <w:r>
-        <w:tab/>
-      </w:r>
-      <w:r>
-        <w:tab/>
+        <w:t>G</w:t>
+      </w:r>
+      <w:r>
+        <w:rPr>
+          <w:rFonts w:hint="eastAsia"/>
+        </w:rPr>
+        <w:t xml:space="preserve">it </w:t>
+      </w:r>
+      <w:r>
+        <w:t>branch</w:t>
+      </w:r>
+    </w:p>
+    <w:p>
+      <w:r>
+        <w:tab/>
+        <w:t>Project_Card_Game</w:t>
+      </w:r>
+      <w:r>
+        <w:t xml:space="preserve">  </w:t>
       </w:r>
     </w:p>
     <w:p/>
     <w:p/>
     <w:p>
+      <w:r>
+        <w:rPr>
+          <w:rFonts w:hint="eastAsia"/>
+        </w:rPr>
+        <w:t>**</w:t>
+      </w:r>
+      <w:r>
+        <w:rPr>
+          <w:rFonts w:hint="eastAsia"/>
+        </w:rPr>
+        <w:t>注意事項</w:t>
+      </w:r>
+    </w:p>
+    <w:p>
+      <w:r>
+        <w:rPr>
+          <w:rFonts w:hint="eastAsia"/>
+        </w:rPr>
+        <w:t>1.</w:t>
+      </w:r>
+      <w:r>
+        <w:rPr>
+          <w:rFonts w:hint="eastAsia"/>
+        </w:rPr>
+        <w:t>須將日期寫入</w:t>
+      </w:r>
+      <w:r>
+        <w:rPr>
+          <w:rFonts w:hint="eastAsia"/>
+        </w:rPr>
+        <w:t>commit</w:t>
+      </w:r>
+      <w:r>
+        <w:rPr>
+          <w:rFonts w:hint="eastAsia"/>
+        </w:rPr>
+        <w:t>資料中</w:t>
+      </w:r>
+    </w:p>
+    <w:p>
+      <w:pPr>
+        <w:pBdr>
+          <w:bottom w:val="single" w:sz="6" w:space="1" w:color="auto"/>
+        </w:pBdr>
+      </w:pPr>
+    </w:p>
+    <w:p>
+      <w:r>
+        <w:rPr>
+          <w:rFonts w:hint="eastAsia"/>
+        </w:rPr>
+        <w:t>程式架構</w:t>
+      </w:r>
+    </w:p>
+    <w:p/>
+    <w:p>
+      <w:r>
+        <w:rPr>
+          <w:highlight w:val="lightGray"/>
+        </w:rPr>
+        <w:t>card</w:t>
+      </w:r>
+      <w:r>
+        <w:rPr>
+          <w:highlight w:val="lightGray"/>
+        </w:rPr>
+        <w:t>.h</w:t>
+      </w:r>
+    </w:p>
+    <w:p/>
+    <w:p>
+      <w:r>
+        <w:t>class Cards{</w:t>
+      </w:r>
+    </w:p>
+    <w:p>
+      <w:r>
+        <w:tab/>
+      </w:r>
+      <w:r>
+        <w:rPr>
+          <w:highlight w:val="yellow"/>
+        </w:rPr>
+        <w:t>private:</w:t>
+      </w:r>
+    </w:p>
+    <w:p>
+      <w:r>
+        <w:tab/>
+      </w:r>
+      <w:r>
+        <w:tab/>
+        <w:t xml:space="preserve">int cards_num; </w:t>
+      </w:r>
+    </w:p>
+    <w:p>
+      <w:r>
+        <w:tab/>
+      </w:r>
+      <w:r>
+        <w:tab/>
+        <w:t>struct</w:t>
+      </w:r>
+      <w:r>
+        <w:rPr>
+          <w:rFonts w:hint="eastAsia"/>
+        </w:rPr>
+        <w:t xml:space="preserve"> Card</w:t>
+      </w:r>
+      <w:r>
+        <w:t>{</w:t>
+      </w:r>
+    </w:p>
+    <w:p>
+      <w:r>
+        <w:tab/>
+      </w:r>
+      <w:r>
+        <w:tab/>
+      </w:r>
+      <w:r>
+        <w:tab/>
+        <w:t>enum suit{clubs,diamonds,hearts,spades}</w:t>
+      </w:r>
+    </w:p>
+    <w:p>
+      <w:r>
+        <w:tab/>
+      </w:r>
+      <w:r>
+        <w:tab/>
+      </w:r>
+      <w:r>
+        <w:tab/>
+        <w:t>int card_face;</w:t>
+      </w:r>
+    </w:p>
+    <w:p>
+      <w:r>
+        <w:lastRenderedPageBreak/>
+        <w:tab/>
+      </w:r>
+      <w:r>
+        <w:tab/>
+      </w:r>
+      <w:r>
+        <w:tab/>
+        <w:t>suit card_suit;</w:t>
+      </w:r>
+    </w:p>
+    <w:p>
+      <w:r>
+        <w:tab/>
+      </w:r>
+      <w:r>
+        <w:tab/>
+      </w:r>
+      <w:r>
+        <w:tab/>
+        <w:t>bool exist;  //</w:t>
+      </w:r>
+      <w:r>
+        <w:rPr>
+          <w:rFonts w:hint="eastAsia"/>
+        </w:rPr>
+        <w:t>在</w:t>
+      </w:r>
+      <w:r>
+        <w:rPr>
+          <w:rFonts w:hint="eastAsia"/>
+        </w:rPr>
+        <w:t>Cards</w:t>
+      </w:r>
+      <w:r>
+        <w:rPr>
+          <w:rFonts w:hint="eastAsia"/>
+        </w:rPr>
+        <w:t>中為</w:t>
+      </w:r>
+      <w:r>
+        <w:rPr>
+          <w:rFonts w:hint="eastAsia"/>
+        </w:rPr>
+        <w:t>1</w:t>
+      </w:r>
+    </w:p>
+    <w:p>
+      <w:r>
+        <w:tab/>
+      </w:r>
+      <w:r>
+        <w:tab/>
+      </w:r>
+      <w:r>
+        <w:tab/>
+        <w:t xml:space="preserve">bool compare_card(const Card* const that); </w:t>
+      </w:r>
+    </w:p>
+    <w:p>
+      <w:pPr>
+        <w:ind w:left="1440" w:firstLine="480"/>
+      </w:pPr>
+      <w:r>
+        <w:t>//</w:t>
+      </w:r>
+      <w:r>
+        <w:rPr>
+          <w:rFonts w:hint="eastAsia"/>
+        </w:rPr>
+        <w:t>先比數字在比花色</w:t>
+      </w:r>
+      <w:r>
+        <w:t>,</w:t>
+      </w:r>
+      <w:r>
+        <w:t>this</w:t>
+      </w:r>
+      <w:r>
+        <w:rPr>
+          <w:rFonts w:hint="eastAsia"/>
+        </w:rPr>
+        <w:t>比</w:t>
+      </w:r>
+      <w:r>
+        <w:rPr>
+          <w:rFonts w:hint="eastAsia"/>
+        </w:rPr>
+        <w:t>that</w:t>
+      </w:r>
+      <w:r>
+        <w:rPr>
+          <w:rFonts w:hint="eastAsia"/>
+        </w:rPr>
+        <w:t>大傳回</w:t>
+      </w:r>
+      <w:r>
+        <w:rPr>
+          <w:rFonts w:hint="eastAsia"/>
+        </w:rPr>
+        <w:t>1</w:t>
+      </w:r>
+    </w:p>
+    <w:p>
+      <w:r>
+        <w:tab/>
+      </w:r>
+      <w:r>
+        <w:tab/>
+      </w:r>
+      <w:r>
+        <w:tab/>
+      </w:r>
+      <w:r>
+        <w:rPr>
+          <w:rFonts w:hint="eastAsia"/>
+        </w:rPr>
+        <w:t>char card_face_TurnToChar();</w:t>
+      </w:r>
+    </w:p>
+    <w:p>
+      <w:r>
+        <w:tab/>
+      </w:r>
+      <w:r>
+        <w:tab/>
+      </w:r>
+      <w:r>
+        <w:tab/>
+      </w:r>
+      <w:r>
+        <w:t>void print_card();</w:t>
+      </w:r>
+      <w:r>
+        <w:rPr>
+          <w:rFonts w:hint="eastAsia"/>
+        </w:rPr>
+        <w:t xml:space="preserve"> //</w:t>
+      </w:r>
+      <w:r>
+        <w:rPr>
+          <w:rFonts w:hint="eastAsia"/>
+        </w:rPr>
+        <w:t>用來輔助</w:t>
+      </w:r>
+      <w:r>
+        <w:rPr>
+          <w:rFonts w:hint="eastAsia"/>
+        </w:rPr>
+        <w:t xml:space="preserve"> Cards::print_cards()</w:t>
+      </w:r>
+    </w:p>
+    <w:p>
+      <w:r>
+        <w:tab/>
+      </w:r>
+      <w:r>
+        <w:tab/>
+        <w:t>}</w:t>
+      </w:r>
+    </w:p>
+    <w:p>
+      <w:r>
+        <w:tab/>
+      </w:r>
+      <w:r>
+        <w:tab/>
+        <w:t>Card cards[cards_num];</w:t>
+      </w:r>
+    </w:p>
+    <w:p/>
+    <w:p>
+      <w:r>
+        <w:tab/>
+      </w:r>
+      <w:r>
+        <w:tab/>
+        <w:t>Card</w:t>
+      </w:r>
+      <w:r>
+        <w:rPr>
+          <w:rFonts w:hint="eastAsia"/>
+        </w:rPr>
+        <w:t>s</w:t>
+      </w:r>
+      <w:r>
+        <w:t>(</w:t>
+      </w:r>
+      <w:bookmarkStart w:id="0" w:name="_GoBack"/>
+      <w:bookmarkEnd w:id="0"/>
+      <w:r>
+        <w:t>card_holder holder_type</w:t>
+      </w:r>
+      <w:r>
+        <w:t xml:space="preserve">); </w:t>
+      </w:r>
+    </w:p>
+    <w:p>
+      <w:pPr>
+        <w:ind w:left="960" w:firstLine="480"/>
+      </w:pPr>
+      <w:r>
+        <w:t>//</w:t>
+      </w:r>
+      <w:r>
+        <w:rPr>
+          <w:rFonts w:hint="eastAsia"/>
+        </w:rPr>
+        <w:t>constructor</w:t>
+      </w:r>
+      <w:r>
+        <w:t>,</w:t>
+      </w:r>
+      <w:r>
+        <w:rPr>
+          <w:rFonts w:hint="eastAsia"/>
+        </w:rPr>
+        <w:t xml:space="preserve"> </w:t>
+      </w:r>
+      <w:r>
+        <w:rPr>
+          <w:rFonts w:hint="eastAsia"/>
+        </w:rPr>
+        <w:t>用</w:t>
+      </w:r>
+      <w:r>
+        <w:rPr>
+          <w:rFonts w:hint="eastAsia"/>
+        </w:rPr>
+        <w:t>holder_type</w:t>
+      </w:r>
+      <w:r>
+        <w:rPr>
+          <w:rFonts w:hint="eastAsia"/>
+        </w:rPr>
+        <w:t>判斷為玩家或是</w:t>
+      </w:r>
+      <w:r>
+        <w:rPr>
+          <w:rFonts w:hint="eastAsia"/>
+        </w:rPr>
+        <w:t>Deck</w:t>
+      </w:r>
+    </w:p>
+    <w:p>
+      <w:pPr>
+        <w:ind w:left="960" w:firstLine="480"/>
+      </w:pPr>
+    </w:p>
+    <w:p>
+      <w:r>
+        <w:tab/>
+      </w:r>
+      <w:r>
+        <w:tab/>
+      </w:r>
+      <w:r>
+        <w:t xml:space="preserve">~Cards(); //destructor </w:t>
+      </w:r>
+    </w:p>
+    <w:p>
+      <w:r>
+        <w:tab/>
+      </w:r>
+      <w:r>
+        <w:rPr>
+          <w:highlight w:val="yellow"/>
+        </w:rPr>
+        <w:t>public:</w:t>
+      </w:r>
+    </w:p>
+    <w:p>
+      <w:r>
+        <w:tab/>
+      </w:r>
+      <w:r>
+        <w:tab/>
+      </w:r>
+    </w:p>
+    <w:p/>
+    <w:p/>
+    <w:p>
       <w:pPr>
         <w:ind w:left="480" w:firstLine="480"/>
       </w:pPr>
@@ -1123,13 +1119,7 @@
         <w:tab/>
       </w:r>
     </w:p>
-    <w:p>
-      <w:pPr>
-        <w:rPr>
-          <w:rFonts w:hint="eastAsia"/>
-        </w:rPr>
-      </w:pPr>
-    </w:p>
+    <w:p/>
     <w:p>
       <w:r>
         <w:tab/>
@@ -1220,13 +1210,7 @@
         <w:t>h</w:t>
       </w:r>
     </w:p>
-    <w:p>
-      <w:pPr>
-        <w:rPr>
-          <w:rFonts w:hint="eastAsia"/>
-        </w:rPr>
-      </w:pPr>
-    </w:p>
+    <w:p/>
     <w:p>
       <w:r>
         <w:t>class Player{</w:t>
@@ -1320,6 +1304,7 @@
         <w:ind w:left="1440"/>
       </w:pPr>
       <w:r>
+        <w:lastRenderedPageBreak/>
         <w:t>type Type;</w:t>
       </w:r>
     </w:p>
@@ -1328,7 +1313,6 @@
         <w:ind w:left="1440"/>
       </w:pPr>
       <w:r>
-        <w:lastRenderedPageBreak/>
         <w:t>card dominant_card;</w:t>
       </w:r>
       <w:r>
@@ -1500,11 +1484,6 @@
       </w:r>
     </w:p>
     <w:p>
-      <w:pPr>
-        <w:rPr>
-          <w:rFonts w:hint="eastAsia"/>
-        </w:rPr>
-      </w:pPr>
       <w:r>
         <w:tab/>
       </w:r>
@@ -1617,7 +1596,19 @@
           <w:tab w:val="left" w:pos="960"/>
           <w:tab w:val="left" w:pos="2483"/>
         </w:tabs>
-      </w:pPr>
+        <w:rPr>
+          <w:rFonts w:hint="eastAsia"/>
+        </w:rPr>
+      </w:pPr>
+      <w:r>
+        <w:tab/>
+      </w:r>
+      <w:r>
+        <w:rPr>
+          <w:rFonts w:hint="eastAsia"/>
+        </w:rPr>
+        <w:t>void show_hand_type();</w:t>
+      </w:r>
     </w:p>
     <w:p>
       <w:r>
@@ -1798,16 +1789,51 @@
     </w:p>
     <w:p/>
     <w:p/>
+    <w:p>
+      <w:r>
+        <w:rPr>
+          <w:rFonts w:hint="eastAsia"/>
+        </w:rPr>
+        <w:t>/*</w:t>
+      </w:r>
+    </w:p>
+    <w:p>
+      <w:r>
+        <w:rPr>
+          <w:rFonts w:hint="eastAsia"/>
+        </w:rPr>
+        <w:t>1.</w:t>
+      </w:r>
+      <w:r>
+        <w:rPr>
+          <w:rFonts w:hint="eastAsia"/>
+        </w:rPr>
+        <w:t>先創建排組</w:t>
+      </w:r>
+    </w:p>
+    <w:p>
+      <w:r>
+        <w:rPr>
+          <w:rFonts w:hint="eastAsia"/>
+        </w:rPr>
+        <w:t>2.</w:t>
+      </w:r>
+      <w:r>
+        <w:rPr>
+          <w:rFonts w:hint="eastAsia"/>
+        </w:rPr>
+        <w:t>創建腳色</w:t>
+      </w:r>
+    </w:p>
     <w:p/>
     <w:p/>
     <w:p/>
-    <w:p/>
-    <w:p/>
     <w:p>
       <w:r>
         <w:rPr>
           <w:highlight w:val="lightGray"/>
         </w:rPr>
+        <w:lastRenderedPageBreak/>
         <w:t>windows_display.h</w:t>
       </w:r>
     </w:p>

</xml_diff>